<commit_message>
feat: add some water in DOC
</commit_message>
<xml_diff>
--- a/~~DOC~~/DOC/Пояснительная_Записка_Жгуновский.docx
+++ b/~~DOC~~/DOC/Пояснительная_Записка_Жгуновский.docx
@@ -492,8 +492,6 @@
           <w:r>
             <w:t>Содержание</w:t>
           </w:r>
-          <w:bookmarkStart w:id="1" w:name="_GoBack"/>
-          <w:bookmarkEnd w:id="1"/>
         </w:p>
         <w:p>
           <w:pPr>
@@ -2226,21 +2224,7 @@
                 <w:rStyle w:val="ad"/>
                 <w:noProof/>
               </w:rPr>
-              <w:t xml:space="preserve"> пр</w:t>
-            </w:r>
-            <w:r>
-              <w:rPr>
-                <w:rStyle w:val="ad"/>
-                <w:noProof/>
-              </w:rPr>
-              <w:t>о</w:t>
-            </w:r>
-            <w:r>
-              <w:rPr>
-                <w:rStyle w:val="ad"/>
-                <w:noProof/>
-              </w:rPr>
-              <w:t>граммы</w:t>
+              <w:t xml:space="preserve"> программы</w:t>
             </w:r>
             <w:r>
               <w:rPr>
@@ -3070,15 +3054,15 @@
         <w:pStyle w:val="af5"/>
         <w:jc w:val="center"/>
       </w:pPr>
-      <w:bookmarkStart w:id="2" w:name="_Toc476425827"/>
-      <w:bookmarkStart w:id="3" w:name="_Toc75370953"/>
+      <w:bookmarkStart w:id="1" w:name="_Toc476425827"/>
+      <w:bookmarkStart w:id="2" w:name="_Toc75370953"/>
       <w:r>
         <w:lastRenderedPageBreak/>
         <w:t>ВВЕДЕНИЕ</w:t>
       </w:r>
       <w:bookmarkEnd w:id="0"/>
+      <w:bookmarkEnd w:id="1"/>
       <w:bookmarkEnd w:id="2"/>
-      <w:bookmarkEnd w:id="3"/>
     </w:p>
     <w:p>
       <w:pPr>
@@ -3287,7 +3271,7 @@
         </w:rPr>
         <w:t xml:space="preserve"> полученных в ходе практики, и в процессе изучения дисциплин </w:t>
       </w:r>
-      <w:bookmarkStart w:id="4" w:name="_Hlk74729274"/>
+      <w:bookmarkStart w:id="3" w:name="_Hlk74729274"/>
       <w:r>
         <w:rPr>
           <w:szCs w:val="24"/>
@@ -3300,7 +3284,7 @@
         </w:rPr>
         <w:t>«Базы данных».</w:t>
       </w:r>
-      <w:bookmarkEnd w:id="4"/>
+      <w:bookmarkEnd w:id="3"/>
     </w:p>
     <w:p>
       <w:pPr>
@@ -3422,9 +3406,9 @@
           <w:b/>
         </w:rPr>
       </w:pPr>
-      <w:bookmarkStart w:id="5" w:name="_Toc449962558"/>
-      <w:bookmarkStart w:id="6" w:name="_Toc476425828"/>
-      <w:bookmarkStart w:id="7" w:name="_Toc75370954"/>
+      <w:bookmarkStart w:id="4" w:name="_Toc449962558"/>
+      <w:bookmarkStart w:id="5" w:name="_Toc476425828"/>
+      <w:bookmarkStart w:id="6" w:name="_Toc75370954"/>
       <w:r>
         <w:lastRenderedPageBreak/>
         <w:t xml:space="preserve">1. </w:t>
@@ -3432,9 +3416,9 @@
       <w:r>
         <w:t>Постановка задачи</w:t>
       </w:r>
+      <w:bookmarkEnd w:id="4"/>
       <w:bookmarkEnd w:id="5"/>
       <w:bookmarkEnd w:id="6"/>
-      <w:bookmarkEnd w:id="7"/>
     </w:p>
     <w:p>
       <w:pPr>
@@ -3444,18 +3428,18 @@
           <w:shd w:val="clear" w:color="auto" w:fill="FFFFFF"/>
         </w:rPr>
       </w:pPr>
-      <w:bookmarkStart w:id="8" w:name="_Toc449962559"/>
-      <w:bookmarkStart w:id="9" w:name="_Toc476425829"/>
-      <w:bookmarkStart w:id="10" w:name="_Toc75370955"/>
+      <w:bookmarkStart w:id="7" w:name="_Toc449962559"/>
+      <w:bookmarkStart w:id="8" w:name="_Toc476425829"/>
+      <w:bookmarkStart w:id="9" w:name="_Toc75370955"/>
       <w:r>
         <w:t xml:space="preserve">1.1 </w:t>
       </w:r>
       <w:r>
         <w:t>Описание предметной области</w:t>
       </w:r>
+      <w:bookmarkEnd w:id="7"/>
       <w:bookmarkEnd w:id="8"/>
       <w:bookmarkEnd w:id="9"/>
-      <w:bookmarkEnd w:id="10"/>
     </w:p>
     <w:p>
       <w:pPr>
@@ -3501,18 +3485,18 @@
       <w:pPr>
         <w:pStyle w:val="24"/>
       </w:pPr>
-      <w:bookmarkStart w:id="11" w:name="_Toc449962560"/>
-      <w:bookmarkStart w:id="12" w:name="_Toc476425830"/>
-      <w:bookmarkStart w:id="13" w:name="_Toc75370956"/>
+      <w:bookmarkStart w:id="10" w:name="_Toc449962560"/>
+      <w:bookmarkStart w:id="11" w:name="_Toc476425830"/>
+      <w:bookmarkStart w:id="12" w:name="_Toc75370956"/>
       <w:r>
         <w:t xml:space="preserve">1.2 </w:t>
       </w:r>
       <w:r>
         <w:t>Обзор существующих аналогов</w:t>
       </w:r>
+      <w:bookmarkEnd w:id="10"/>
       <w:bookmarkEnd w:id="11"/>
       <w:bookmarkEnd w:id="12"/>
-      <w:bookmarkEnd w:id="13"/>
     </w:p>
     <w:p>
       <w:pPr>
@@ -3785,18 +3769,18 @@
       <w:pPr>
         <w:pStyle w:val="24"/>
       </w:pPr>
-      <w:bookmarkStart w:id="14" w:name="_Toc449962561"/>
-      <w:bookmarkStart w:id="15" w:name="_Toc476425831"/>
-      <w:bookmarkStart w:id="16" w:name="_Toc75370957"/>
+      <w:bookmarkStart w:id="13" w:name="_Toc449962561"/>
+      <w:bookmarkStart w:id="14" w:name="_Toc476425831"/>
+      <w:bookmarkStart w:id="15" w:name="_Toc75370957"/>
       <w:r>
         <w:t xml:space="preserve">1.3 </w:t>
       </w:r>
       <w:r>
         <w:t>Информационная база задачи</w:t>
       </w:r>
+      <w:bookmarkEnd w:id="13"/>
       <w:bookmarkEnd w:id="14"/>
       <w:bookmarkEnd w:id="15"/>
-      <w:bookmarkEnd w:id="16"/>
     </w:p>
     <w:p>
       <w:pPr>
@@ -3875,10 +3859,10 @@
       <w:pPr>
         <w:pStyle w:val="24"/>
       </w:pPr>
-      <w:bookmarkStart w:id="17" w:name="_Toc422338261"/>
-      <w:bookmarkStart w:id="18" w:name="_Toc449962562"/>
-      <w:bookmarkStart w:id="19" w:name="_Toc476425832"/>
-      <w:bookmarkStart w:id="20" w:name="_Toc75370958"/>
+      <w:bookmarkStart w:id="16" w:name="_Toc422338261"/>
+      <w:bookmarkStart w:id="17" w:name="_Toc449962562"/>
+      <w:bookmarkStart w:id="18" w:name="_Toc476425832"/>
+      <w:bookmarkStart w:id="19" w:name="_Toc75370958"/>
       <w:r>
         <w:t xml:space="preserve">1.3.1 </w:t>
       </w:r>
@@ -3891,10 +3875,10 @@
       <w:r>
         <w:t>информация</w:t>
       </w:r>
+      <w:bookmarkEnd w:id="16"/>
       <w:bookmarkEnd w:id="17"/>
       <w:bookmarkEnd w:id="18"/>
       <w:bookmarkEnd w:id="19"/>
-      <w:bookmarkEnd w:id="20"/>
     </w:p>
     <w:p>
       <w:pPr>
@@ -4015,9 +3999,9 @@
           <w:szCs w:val="24"/>
         </w:rPr>
       </w:pPr>
-      <w:bookmarkStart w:id="21" w:name="_Toc449962564"/>
-      <w:bookmarkStart w:id="22" w:name="_Toc476425833"/>
-      <w:bookmarkStart w:id="23" w:name="_Toc75370959"/>
+      <w:bookmarkStart w:id="20" w:name="_Toc449962564"/>
+      <w:bookmarkStart w:id="21" w:name="_Toc476425833"/>
+      <w:bookmarkStart w:id="22" w:name="_Toc75370959"/>
       <w:r>
         <w:rPr>
           <w:b w:val="0"/>
@@ -4034,9 +4018,9 @@
         </w:rPr>
         <w:t>Формулировка задачи</w:t>
       </w:r>
+      <w:bookmarkEnd w:id="20"/>
       <w:bookmarkEnd w:id="21"/>
       <w:bookmarkEnd w:id="22"/>
-      <w:bookmarkEnd w:id="23"/>
       <w:r>
         <w:rPr>
           <w:b w:val="0"/>
@@ -4395,9 +4379,9 @@
       <w:pPr>
         <w:pStyle w:val="af5"/>
       </w:pPr>
-      <w:bookmarkStart w:id="24" w:name="_Toc449962565"/>
-      <w:bookmarkStart w:id="25" w:name="_Toc476425834"/>
-      <w:bookmarkStart w:id="26" w:name="_Toc75370960"/>
+      <w:bookmarkStart w:id="23" w:name="_Toc449962565"/>
+      <w:bookmarkStart w:id="24" w:name="_Toc476425834"/>
+      <w:bookmarkStart w:id="25" w:name="_Toc75370960"/>
       <w:r>
         <w:lastRenderedPageBreak/>
         <w:t xml:space="preserve">2. </w:t>
@@ -4405,364 +4389,364 @@
       <w:r>
         <w:t>Проектирование задачи</w:t>
       </w:r>
+      <w:bookmarkEnd w:id="23"/>
       <w:bookmarkEnd w:id="24"/>
       <w:bookmarkEnd w:id="25"/>
+    </w:p>
+    <w:p>
+      <w:pPr>
+        <w:pStyle w:val="af7"/>
+      </w:pPr>
+      <w:bookmarkStart w:id="26" w:name="_Toc449962566"/>
+      <w:bookmarkStart w:id="27" w:name="_Toc476425835"/>
+      <w:bookmarkStart w:id="28" w:name="_Toc75370961"/>
+      <w:r>
+        <w:t xml:space="preserve">2.1 </w:t>
+      </w:r>
+      <w:r>
+        <w:t>Обоснование выбора средств для разработки</w:t>
+      </w:r>
       <w:bookmarkEnd w:id="26"/>
-    </w:p>
-    <w:p>
-      <w:pPr>
-        <w:pStyle w:val="af7"/>
-      </w:pPr>
-      <w:bookmarkStart w:id="27" w:name="_Toc449962566"/>
-      <w:bookmarkStart w:id="28" w:name="_Toc476425835"/>
-      <w:bookmarkStart w:id="29" w:name="_Toc75370961"/>
-      <w:r>
-        <w:t xml:space="preserve">2.1 </w:t>
-      </w:r>
-      <w:r>
-        <w:t>Обоснование выбора средств для разработки</w:t>
-      </w:r>
       <w:bookmarkEnd w:id="27"/>
       <w:bookmarkEnd w:id="28"/>
+    </w:p>
+    <w:p>
+      <w:pPr>
+        <w:spacing w:after="0" w:line="360" w:lineRule="auto"/>
+        <w:ind w:firstLine="709"/>
+        <w:jc w:val="both"/>
+        <w:rPr>
+          <w:szCs w:val="24"/>
+        </w:rPr>
+      </w:pPr>
+      <w:r>
+        <w:rPr>
+          <w:szCs w:val="24"/>
+        </w:rPr>
+        <w:t xml:space="preserve">В качестве платформы была взята платформа NET, потому что платформа NET </w:t>
+      </w:r>
+      <w:r>
+        <w:rPr>
+          <w:szCs w:val="24"/>
+        </w:rPr>
+        <w:t xml:space="preserve">обладает достаточным функционалом для реализации данной программы на ней, а </w:t>
+      </w:r>
+      <w:r>
+        <w:rPr>
+          <w:szCs w:val="24"/>
+        </w:rPr>
+        <w:t>также</w:t>
+      </w:r>
+      <w:r>
+        <w:rPr>
+          <w:szCs w:val="24"/>
+        </w:rPr>
+        <w:t>, проста в обращении.</w:t>
+      </w:r>
+    </w:p>
+    <w:p>
+      <w:pPr>
+        <w:spacing w:after="0" w:line="360" w:lineRule="auto"/>
+        <w:ind w:firstLine="709"/>
+        <w:jc w:val="both"/>
+        <w:rPr>
+          <w:szCs w:val="24"/>
+        </w:rPr>
+      </w:pPr>
+      <w:r>
+        <w:rPr>
+          <w:szCs w:val="24"/>
+          <w:lang w:val="en-US"/>
+        </w:rPr>
+        <w:t>Visual</w:t>
+      </w:r>
+      <w:r>
+        <w:rPr>
+          <w:szCs w:val="24"/>
+        </w:rPr>
+        <w:t xml:space="preserve"> </w:t>
+      </w:r>
+      <w:r>
+        <w:rPr>
+          <w:szCs w:val="24"/>
+          <w:lang w:val="en-US"/>
+        </w:rPr>
+        <w:t>Studio</w:t>
+      </w:r>
+      <w:r>
+        <w:rPr>
+          <w:szCs w:val="24"/>
+        </w:rPr>
+        <w:t xml:space="preserve"> – среда разработки, поставляемая вместе с .</w:t>
+      </w:r>
+      <w:r>
+        <w:rPr>
+          <w:szCs w:val="24"/>
+          <w:lang w:val="en-US"/>
+        </w:rPr>
+        <w:t>NET</w:t>
+      </w:r>
+      <w:r>
+        <w:rPr>
+          <w:szCs w:val="24"/>
+        </w:rPr>
+        <w:t>, предоставляет необходимый инструментарий для эффективного и быстрого создания приложений с графическим интерфейсом.</w:t>
+      </w:r>
+    </w:p>
+    <w:p>
+      <w:pPr>
+        <w:spacing w:after="0" w:line="360" w:lineRule="auto"/>
+        <w:ind w:firstLine="709"/>
+        <w:jc w:val="both"/>
+        <w:rPr>
+          <w:szCs w:val="24"/>
+        </w:rPr>
+      </w:pPr>
+      <w:r>
+        <w:rPr>
+          <w:szCs w:val="24"/>
+        </w:rPr>
+        <w:t>Язык программирования С</w:t>
+      </w:r>
+      <w:r>
+        <w:rPr>
+          <w:szCs w:val="24"/>
+        </w:rPr>
+        <w:t xml:space="preserve"># </w:t>
+      </w:r>
+      <w:r>
+        <w:rPr>
+          <w:szCs w:val="24"/>
+        </w:rPr>
+        <w:t>объектно</w:t>
+      </w:r>
+      <w:r>
+        <w:rPr>
+          <w:szCs w:val="24"/>
+        </w:rPr>
+        <w:t>-ориентированный язык программирования. Разработан в 1998—2001 годах группой инженеров компании Microsoft под руководством Андерса Хейлсберга и Скотта Вильтаумота как язык разработки приложений для платформы Microsoft .NET Framework. Впоследствии был стандартизирован как ECMA-334 и ISO/IEC 23270.</w:t>
+      </w:r>
+    </w:p>
+    <w:p>
+      <w:pPr>
+        <w:spacing w:after="0" w:line="360" w:lineRule="auto"/>
+        <w:ind w:firstLine="709"/>
+        <w:jc w:val="both"/>
+        <w:rPr>
+          <w:szCs w:val="24"/>
+        </w:rPr>
+      </w:pPr>
+      <w:r>
+        <w:rPr>
+          <w:szCs w:val="24"/>
+        </w:rPr>
+        <w:t>C# относится к семье языков с C-подобным синтаксисом, из них его синтаксис наиболее близок к C++ и Java. Язык имеет статическую типизацию, поддерживает полиморфизм, перегрузку операторов (в том числе операторов явного и неявного приведения типа), делегаты, атрибуты, события, переменные, свойства, обобщённые типы и методы, итераторы, анонимные функции с поддержкой замыканий, LINQ, исключения, комментарии в формате XML.</w:t>
+      </w:r>
+    </w:p>
+    <w:p>
+      <w:pPr>
+        <w:spacing w:after="0" w:line="360" w:lineRule="auto"/>
+        <w:ind w:firstLine="709"/>
+        <w:jc w:val="both"/>
+        <w:rPr>
+          <w:szCs w:val="24"/>
+        </w:rPr>
+      </w:pPr>
+      <w:r>
+        <w:rPr>
+          <w:szCs w:val="24"/>
+          <w:lang w:val="en-US"/>
+        </w:rPr>
+        <w:t>WPF</w:t>
+      </w:r>
+      <w:r>
+        <w:rPr>
+          <w:szCs w:val="24"/>
+        </w:rPr>
+        <w:t xml:space="preserve"> - </w:t>
+      </w:r>
+      <w:r>
+        <w:rPr>
+          <w:szCs w:val="24"/>
+          <w:lang w:val="en-US"/>
+        </w:rPr>
+        <w:t>Windows</w:t>
+      </w:r>
+      <w:r>
+        <w:rPr>
+          <w:szCs w:val="24"/>
+        </w:rPr>
+        <w:t xml:space="preserve"> </w:t>
+      </w:r>
+      <w:r>
+        <w:rPr>
+          <w:szCs w:val="24"/>
+          <w:lang w:val="en-US"/>
+        </w:rPr>
+        <w:t>Presentation</w:t>
+      </w:r>
+      <w:r>
+        <w:rPr>
+          <w:szCs w:val="24"/>
+        </w:rPr>
+        <w:t xml:space="preserve"> </w:t>
+      </w:r>
+      <w:r>
+        <w:rPr>
+          <w:szCs w:val="24"/>
+          <w:lang w:val="en-US"/>
+        </w:rPr>
+        <w:t>Foundation</w:t>
+      </w:r>
+      <w:r>
+        <w:rPr>
+          <w:szCs w:val="24"/>
+        </w:rPr>
+        <w:t xml:space="preserve"> (</w:t>
+      </w:r>
+      <w:r>
+        <w:rPr>
+          <w:szCs w:val="24"/>
+          <w:lang w:val="en-US"/>
+        </w:rPr>
+        <w:t>WPF</w:t>
+      </w:r>
+      <w:r>
+        <w:rPr>
+          <w:szCs w:val="24"/>
+        </w:rPr>
+        <w:t xml:space="preserve">) — аналог </w:t>
+      </w:r>
+      <w:r>
+        <w:rPr>
+          <w:szCs w:val="24"/>
+          <w:lang w:val="en-US"/>
+        </w:rPr>
+        <w:t>WinForms</w:t>
+      </w:r>
+      <w:r>
+        <w:rPr>
+          <w:szCs w:val="24"/>
+        </w:rPr>
+        <w:t xml:space="preserve">, система для построения клиентских приложений </w:t>
+      </w:r>
+      <w:r>
+        <w:rPr>
+          <w:szCs w:val="24"/>
+          <w:lang w:val="en-US"/>
+        </w:rPr>
+        <w:t>Windows</w:t>
+      </w:r>
+      <w:r>
+        <w:rPr>
+          <w:szCs w:val="24"/>
+        </w:rPr>
+        <w:t xml:space="preserve"> с визуально привлекательными возможностями взаимодействия с пользователем, графическая (презентационная) подсистема в составе .</w:t>
+      </w:r>
+      <w:r>
+        <w:rPr>
+          <w:szCs w:val="24"/>
+          <w:lang w:val="en-US"/>
+        </w:rPr>
+        <w:t>NET</w:t>
+      </w:r>
+      <w:r>
+        <w:rPr>
+          <w:szCs w:val="24"/>
+        </w:rPr>
+        <w:t xml:space="preserve"> </w:t>
+      </w:r>
+      <w:r>
+        <w:rPr>
+          <w:szCs w:val="24"/>
+          <w:lang w:val="en-US"/>
+        </w:rPr>
+        <w:t>Framework</w:t>
+      </w:r>
+      <w:r>
+        <w:rPr>
+          <w:szCs w:val="24"/>
+        </w:rPr>
+        <w:t xml:space="preserve"> (начиная с версии 3.0), использующая язык </w:t>
+      </w:r>
+      <w:r>
+        <w:rPr>
+          <w:szCs w:val="24"/>
+          <w:lang w:val="en-US"/>
+        </w:rPr>
+        <w:t>XAML</w:t>
+      </w:r>
+      <w:r>
+        <w:rPr>
+          <w:szCs w:val="24"/>
+        </w:rPr>
+        <w:t>.</w:t>
+      </w:r>
+    </w:p>
+    <w:p>
+      <w:pPr>
+        <w:spacing w:after="0" w:line="360" w:lineRule="auto"/>
+        <w:ind w:firstLine="709"/>
+        <w:jc w:val="both"/>
+        <w:rPr>
+          <w:szCs w:val="24"/>
+        </w:rPr>
+      </w:pPr>
+      <w:r>
+        <w:rPr>
+          <w:szCs w:val="24"/>
+          <w:lang w:val="en-US"/>
+        </w:rPr>
+        <w:t xml:space="preserve">WPF предустановлена в Windows Vista (.NET Framework 3.0), Windows 7 (.NET Framework 3.5 SP1), Windows 8 (.NET Framework 4.0 и 4.5), Windows 8.1 (.NET Framework 4.5.1) и Windows 10 (.NET Framework 4.7). </w:t>
+      </w:r>
+      <w:r>
+        <w:rPr>
+          <w:szCs w:val="24"/>
+        </w:rPr>
+        <w:t>С</w:t>
+      </w:r>
+      <w:r>
+        <w:rPr>
+          <w:szCs w:val="24"/>
+        </w:rPr>
+        <w:t xml:space="preserve"> </w:t>
+      </w:r>
+      <w:r>
+        <w:rPr>
+          <w:szCs w:val="24"/>
+        </w:rPr>
+        <w:t xml:space="preserve">помощью </w:t>
+      </w:r>
+      <w:r>
+        <w:rPr>
+          <w:szCs w:val="24"/>
+          <w:lang w:val="en-US"/>
+        </w:rPr>
+        <w:t>WPF</w:t>
+      </w:r>
+      <w:r>
+        <w:rPr>
+          <w:szCs w:val="24"/>
+        </w:rPr>
+        <w:t xml:space="preserve"> можно создавать широкий спектр как автономных, так и запускаемых в браузере приложений.</w:t>
+      </w:r>
+    </w:p>
+    <w:p>
+      <w:pPr>
+        <w:pStyle w:val="24"/>
+      </w:pPr>
+      <w:bookmarkStart w:id="29" w:name="_Toc449962567"/>
+      <w:bookmarkStart w:id="30" w:name="_Toc476425836"/>
+      <w:bookmarkStart w:id="31" w:name="_Toc75370962"/>
+      <w:r>
+        <w:t xml:space="preserve">2.2 </w:t>
+      </w:r>
+      <w:r>
+        <w:t>Разработка алгоритма решения</w:t>
+      </w:r>
       <w:bookmarkEnd w:id="29"/>
-    </w:p>
-    <w:p>
-      <w:pPr>
-        <w:spacing w:after="0" w:line="360" w:lineRule="auto"/>
-        <w:ind w:firstLine="709"/>
-        <w:jc w:val="both"/>
-        <w:rPr>
-          <w:szCs w:val="24"/>
-        </w:rPr>
-      </w:pPr>
-      <w:r>
-        <w:rPr>
-          <w:szCs w:val="24"/>
-        </w:rPr>
-        <w:t xml:space="preserve">В качестве платформы была взята платформа NET, потому что платформа NET </w:t>
-      </w:r>
-      <w:r>
-        <w:rPr>
-          <w:szCs w:val="24"/>
-        </w:rPr>
-        <w:t xml:space="preserve">обладает достаточным функционалом для реализации данной программы на ней, а </w:t>
-      </w:r>
-      <w:r>
-        <w:rPr>
-          <w:szCs w:val="24"/>
-        </w:rPr>
-        <w:t>также</w:t>
-      </w:r>
-      <w:r>
-        <w:rPr>
-          <w:szCs w:val="24"/>
-        </w:rPr>
-        <w:t>, проста в обращении.</w:t>
-      </w:r>
-    </w:p>
-    <w:p>
-      <w:pPr>
-        <w:spacing w:after="0" w:line="360" w:lineRule="auto"/>
-        <w:ind w:firstLine="709"/>
-        <w:jc w:val="both"/>
-        <w:rPr>
-          <w:szCs w:val="24"/>
-        </w:rPr>
-      </w:pPr>
-      <w:r>
-        <w:rPr>
-          <w:szCs w:val="24"/>
-          <w:lang w:val="en-US"/>
-        </w:rPr>
-        <w:t>Visual</w:t>
-      </w:r>
-      <w:r>
-        <w:rPr>
-          <w:szCs w:val="24"/>
-        </w:rPr>
-        <w:t xml:space="preserve"> </w:t>
-      </w:r>
-      <w:r>
-        <w:rPr>
-          <w:szCs w:val="24"/>
-          <w:lang w:val="en-US"/>
-        </w:rPr>
-        <w:t>Studio</w:t>
-      </w:r>
-      <w:r>
-        <w:rPr>
-          <w:szCs w:val="24"/>
-        </w:rPr>
-        <w:t xml:space="preserve"> – среда разработки, поставляемая вместе с .</w:t>
-      </w:r>
-      <w:r>
-        <w:rPr>
-          <w:szCs w:val="24"/>
-          <w:lang w:val="en-US"/>
-        </w:rPr>
-        <w:t>NET</w:t>
-      </w:r>
-      <w:r>
-        <w:rPr>
-          <w:szCs w:val="24"/>
-        </w:rPr>
-        <w:t>, предоставляет необходимый инструментарий для эффективного и быстрого создания приложений с графическим интерфейсом.</w:t>
-      </w:r>
-    </w:p>
-    <w:p>
-      <w:pPr>
-        <w:spacing w:after="0" w:line="360" w:lineRule="auto"/>
-        <w:ind w:firstLine="709"/>
-        <w:jc w:val="both"/>
-        <w:rPr>
-          <w:szCs w:val="24"/>
-        </w:rPr>
-      </w:pPr>
-      <w:r>
-        <w:rPr>
-          <w:szCs w:val="24"/>
-        </w:rPr>
-        <w:t>Язык программирования С</w:t>
-      </w:r>
-      <w:r>
-        <w:rPr>
-          <w:szCs w:val="24"/>
-        </w:rPr>
-        <w:t xml:space="preserve"># </w:t>
-      </w:r>
-      <w:r>
-        <w:rPr>
-          <w:szCs w:val="24"/>
-        </w:rPr>
-        <w:t>объектно</w:t>
-      </w:r>
-      <w:r>
-        <w:rPr>
-          <w:szCs w:val="24"/>
-        </w:rPr>
-        <w:t>-ориентированный язык программирования. Разработан в 1998—2001 годах группой инженеров компании Microsoft под руководством Андерса Хейлсберга и Скотта Вильтаумота как язык разработки приложений для платформы Microsoft .NET Framework. Впоследствии был стандартизирован как ECMA-334 и ISO/IEC 23270.</w:t>
-      </w:r>
-    </w:p>
-    <w:p>
-      <w:pPr>
-        <w:spacing w:after="0" w:line="360" w:lineRule="auto"/>
-        <w:ind w:firstLine="709"/>
-        <w:jc w:val="both"/>
-        <w:rPr>
-          <w:szCs w:val="24"/>
-        </w:rPr>
-      </w:pPr>
-      <w:r>
-        <w:rPr>
-          <w:szCs w:val="24"/>
-        </w:rPr>
-        <w:t>C# относится к семье языков с C-подобным синтаксисом, из них его синтаксис наиболее близок к C++ и Java. Язык имеет статическую типизацию, поддерживает полиморфизм, перегрузку операторов (в том числе операторов явного и неявного приведения типа), делегаты, атрибуты, события, переменные, свойства, обобщённые типы и методы, итераторы, анонимные функции с поддержкой замыканий, LINQ, исключения, комментарии в формате XML.</w:t>
-      </w:r>
-    </w:p>
-    <w:p>
-      <w:pPr>
-        <w:spacing w:after="0" w:line="360" w:lineRule="auto"/>
-        <w:ind w:firstLine="709"/>
-        <w:jc w:val="both"/>
-        <w:rPr>
-          <w:szCs w:val="24"/>
-        </w:rPr>
-      </w:pPr>
-      <w:r>
-        <w:rPr>
-          <w:szCs w:val="24"/>
-          <w:lang w:val="en-US"/>
-        </w:rPr>
-        <w:t>WPF</w:t>
-      </w:r>
-      <w:r>
-        <w:rPr>
-          <w:szCs w:val="24"/>
-        </w:rPr>
-        <w:t xml:space="preserve"> - </w:t>
-      </w:r>
-      <w:r>
-        <w:rPr>
-          <w:szCs w:val="24"/>
-          <w:lang w:val="en-US"/>
-        </w:rPr>
-        <w:t>Windows</w:t>
-      </w:r>
-      <w:r>
-        <w:rPr>
-          <w:szCs w:val="24"/>
-        </w:rPr>
-        <w:t xml:space="preserve"> </w:t>
-      </w:r>
-      <w:r>
-        <w:rPr>
-          <w:szCs w:val="24"/>
-          <w:lang w:val="en-US"/>
-        </w:rPr>
-        <w:t>Presentation</w:t>
-      </w:r>
-      <w:r>
-        <w:rPr>
-          <w:szCs w:val="24"/>
-        </w:rPr>
-        <w:t xml:space="preserve"> </w:t>
-      </w:r>
-      <w:r>
-        <w:rPr>
-          <w:szCs w:val="24"/>
-          <w:lang w:val="en-US"/>
-        </w:rPr>
-        <w:t>Foundation</w:t>
-      </w:r>
-      <w:r>
-        <w:rPr>
-          <w:szCs w:val="24"/>
-        </w:rPr>
-        <w:t xml:space="preserve"> (</w:t>
-      </w:r>
-      <w:r>
-        <w:rPr>
-          <w:szCs w:val="24"/>
-          <w:lang w:val="en-US"/>
-        </w:rPr>
-        <w:t>WPF</w:t>
-      </w:r>
-      <w:r>
-        <w:rPr>
-          <w:szCs w:val="24"/>
-        </w:rPr>
-        <w:t xml:space="preserve">) — аналог </w:t>
-      </w:r>
-      <w:r>
-        <w:rPr>
-          <w:szCs w:val="24"/>
-          <w:lang w:val="en-US"/>
-        </w:rPr>
-        <w:t>WinForms</w:t>
-      </w:r>
-      <w:r>
-        <w:rPr>
-          <w:szCs w:val="24"/>
-        </w:rPr>
-        <w:t xml:space="preserve">, система для построения клиентских приложений </w:t>
-      </w:r>
-      <w:r>
-        <w:rPr>
-          <w:szCs w:val="24"/>
-          <w:lang w:val="en-US"/>
-        </w:rPr>
-        <w:t>Windows</w:t>
-      </w:r>
-      <w:r>
-        <w:rPr>
-          <w:szCs w:val="24"/>
-        </w:rPr>
-        <w:t xml:space="preserve"> с визуально привлекательными возможностями взаимодействия с пользователем, графическая (презентационная) подсистема в составе .</w:t>
-      </w:r>
-      <w:r>
-        <w:rPr>
-          <w:szCs w:val="24"/>
-          <w:lang w:val="en-US"/>
-        </w:rPr>
-        <w:t>NET</w:t>
-      </w:r>
-      <w:r>
-        <w:rPr>
-          <w:szCs w:val="24"/>
-        </w:rPr>
-        <w:t xml:space="preserve"> </w:t>
-      </w:r>
-      <w:r>
-        <w:rPr>
-          <w:szCs w:val="24"/>
-          <w:lang w:val="en-US"/>
-        </w:rPr>
-        <w:t>Framework</w:t>
-      </w:r>
-      <w:r>
-        <w:rPr>
-          <w:szCs w:val="24"/>
-        </w:rPr>
-        <w:t xml:space="preserve"> (начиная с версии 3.0), использующая язык </w:t>
-      </w:r>
-      <w:r>
-        <w:rPr>
-          <w:szCs w:val="24"/>
-          <w:lang w:val="en-US"/>
-        </w:rPr>
-        <w:t>XAML</w:t>
-      </w:r>
-      <w:r>
-        <w:rPr>
-          <w:szCs w:val="24"/>
-        </w:rPr>
-        <w:t>.</w:t>
-      </w:r>
-    </w:p>
-    <w:p>
-      <w:pPr>
-        <w:spacing w:after="0" w:line="360" w:lineRule="auto"/>
-        <w:ind w:firstLine="709"/>
-        <w:jc w:val="both"/>
-        <w:rPr>
-          <w:szCs w:val="24"/>
-        </w:rPr>
-      </w:pPr>
-      <w:r>
-        <w:rPr>
-          <w:szCs w:val="24"/>
-          <w:lang w:val="en-US"/>
-        </w:rPr>
-        <w:t xml:space="preserve">WPF предустановлена в Windows Vista (.NET Framework 3.0), Windows 7 (.NET Framework 3.5 SP1), Windows 8 (.NET Framework 4.0 и 4.5), Windows 8.1 (.NET Framework 4.5.1) и Windows 10 (.NET Framework 4.7). </w:t>
-      </w:r>
-      <w:r>
-        <w:rPr>
-          <w:szCs w:val="24"/>
-        </w:rPr>
-        <w:t>С</w:t>
-      </w:r>
-      <w:r>
-        <w:rPr>
-          <w:szCs w:val="24"/>
-        </w:rPr>
-        <w:t xml:space="preserve"> </w:t>
-      </w:r>
-      <w:r>
-        <w:rPr>
-          <w:szCs w:val="24"/>
-        </w:rPr>
-        <w:t xml:space="preserve">помощью </w:t>
-      </w:r>
-      <w:r>
-        <w:rPr>
-          <w:szCs w:val="24"/>
-          <w:lang w:val="en-US"/>
-        </w:rPr>
-        <w:t>WPF</w:t>
-      </w:r>
-      <w:r>
-        <w:rPr>
-          <w:szCs w:val="24"/>
-        </w:rPr>
-        <w:t xml:space="preserve"> можно создавать широкий спектр как автономных, так и запускаемых в браузере приложений.</w:t>
-      </w:r>
-    </w:p>
-    <w:p>
-      <w:pPr>
-        <w:pStyle w:val="24"/>
-      </w:pPr>
-      <w:bookmarkStart w:id="30" w:name="_Toc449962567"/>
-      <w:bookmarkStart w:id="31" w:name="_Toc476425836"/>
-      <w:bookmarkStart w:id="32" w:name="_Toc75370962"/>
-      <w:r>
-        <w:t xml:space="preserve">2.2 </w:t>
-      </w:r>
-      <w:r>
-        <w:t>Разработка алгоритма решения</w:t>
-      </w:r>
       <w:bookmarkEnd w:id="30"/>
       <w:bookmarkEnd w:id="31"/>
-      <w:bookmarkEnd w:id="32"/>
     </w:p>
     <w:p>
       <w:pPr>
@@ -4861,18 +4845,18 @@
       <w:pPr>
         <w:pStyle w:val="24"/>
       </w:pPr>
-      <w:bookmarkStart w:id="33" w:name="_Toc449962568"/>
-      <w:bookmarkStart w:id="34" w:name="_Toc476425837"/>
-      <w:bookmarkStart w:id="35" w:name="_Toc75370963"/>
+      <w:bookmarkStart w:id="32" w:name="_Toc449962568"/>
+      <w:bookmarkStart w:id="33" w:name="_Toc476425837"/>
+      <w:bookmarkStart w:id="34" w:name="_Toc75370963"/>
       <w:r>
         <w:t xml:space="preserve">2.3 </w:t>
       </w:r>
       <w:r>
         <w:t>Проектирование интерфейса</w:t>
       </w:r>
+      <w:bookmarkEnd w:id="32"/>
       <w:bookmarkEnd w:id="33"/>
       <w:bookmarkEnd w:id="34"/>
-      <w:bookmarkEnd w:id="35"/>
     </w:p>
     <w:p>
       <w:pPr>
@@ -4983,7 +4967,19 @@
         <w:rPr>
           <w:szCs w:val="24"/>
         </w:rPr>
-        <w:t xml:space="preserve">Формы построены с помощью </w:t>
+        <w:t xml:space="preserve">Формы </w:t>
+      </w:r>
+      <w:r>
+        <w:rPr>
+          <w:szCs w:val="24"/>
+        </w:rPr>
+        <w:t xml:space="preserve">будут </w:t>
+      </w:r>
+      <w:r>
+        <w:rPr>
+          <w:szCs w:val="24"/>
+        </w:rPr>
+        <w:t xml:space="preserve">построены с помощью </w:t>
       </w:r>
       <w:r>
         <w:rPr>
@@ -5005,7 +5001,57 @@
         <w:ind w:firstLine="708"/>
         <w:rPr>
           <w:szCs w:val="24"/>
-          <w:lang w:val="en-US"/>
+        </w:rPr>
+      </w:pPr>
+      <w:r>
+        <w:rPr>
+          <w:szCs w:val="24"/>
+        </w:rPr>
+        <w:t>Форма логина будет предназначаться для входа в программу, и будет служить стартовым окном. В ней нужно будет реализовать 2 способа входа: как преподаватель, и как ученик. В случае входа как преподаватель, необходимо будет ввести логин и пароль преподавателя. В случае же входа как ученик, ничего вводить не надо.</w:t>
+      </w:r>
+    </w:p>
+    <w:p>
+      <w:pPr>
+        <w:spacing w:after="0" w:line="360" w:lineRule="auto"/>
+        <w:ind w:firstLine="708"/>
+        <w:rPr>
+          <w:szCs w:val="24"/>
+        </w:rPr>
+      </w:pPr>
+      <w:r>
+        <w:rPr>
+          <w:szCs w:val="24"/>
+        </w:rPr>
+        <w:t>Форма выбора таблицы, должна состоять из массива кнопок. Среди этих кнопок, должны быть 2 управляющие, которые нужно выделить цветом: кнопка выхода, и кнопка возврата на предыдущую форму. При нажатии на остальные – должна открываться форма таблицы.</w:t>
+      </w:r>
+    </w:p>
+    <w:p>
+      <w:pPr>
+        <w:spacing w:after="0" w:line="360" w:lineRule="auto"/>
+        <w:ind w:firstLine="708"/>
+        <w:rPr>
+          <w:szCs w:val="24"/>
+        </w:rPr>
+      </w:pPr>
+      <w:r>
+        <w:rPr>
+          <w:szCs w:val="24"/>
+        </w:rPr>
+        <w:t>Форма таблицы, д</w:t>
+      </w:r>
+      <w:r>
+        <w:rPr>
+          <w:szCs w:val="24"/>
+        </w:rPr>
+        <w:t>олжна состоять из таблицы, кнопок «назад» и «сохранить», и надписи, которая отображает статус пользователя (вошёл он как ученик, или как преподаватель).</w:t>
+      </w:r>
+    </w:p>
+    <w:p>
+      <w:pPr>
+        <w:spacing w:after="0" w:line="360" w:lineRule="auto"/>
+        <w:ind w:firstLine="708"/>
+        <w:rPr>
+          <w:szCs w:val="24"/>
         </w:rPr>
       </w:pPr>
       <w:r>
@@ -5017,26 +5063,24 @@
       <w:r>
         <w:rPr>
           <w:szCs w:val="24"/>
-          <w:lang w:val="en-US"/>
+        </w:rPr>
+        <w:t xml:space="preserve"> будут состоять из</w:t>
+      </w:r>
+      <w:r>
+        <w:rPr>
+          <w:szCs w:val="24"/>
+        </w:rPr>
+        <w:t xml:space="preserve"> таких элементов как:</w:t>
+      </w:r>
+      <w:r>
+        <w:rPr>
+          <w:szCs w:val="24"/>
         </w:rPr>
         <w:t xml:space="preserve"> </w:t>
       </w:r>
       <w:r>
         <w:rPr>
           <w:szCs w:val="24"/>
-        </w:rPr>
-        <w:t>содержат</w:t>
-      </w:r>
-      <w:r>
-        <w:rPr>
-          <w:szCs w:val="24"/>
-          <w:lang w:val="en-US"/>
-        </w:rPr>
-        <w:t xml:space="preserve"> </w:t>
-      </w:r>
-      <w:r>
-        <w:rPr>
-          <w:szCs w:val="24"/>
           <w:lang w:val="en-US"/>
         </w:rPr>
         <w:t>Button</w:t>
@@ -5044,7 +5088,6 @@
       <w:r>
         <w:rPr>
           <w:szCs w:val="24"/>
-          <w:lang w:val="en-US"/>
         </w:rPr>
         <w:t xml:space="preserve">, </w:t>
       </w:r>
@@ -5058,7 +5101,6 @@
       <w:r>
         <w:rPr>
           <w:szCs w:val="24"/>
-          <w:lang w:val="en-US"/>
         </w:rPr>
         <w:t xml:space="preserve">, </w:t>
       </w:r>
@@ -5067,7 +5109,26 @@
           <w:szCs w:val="24"/>
           <w:lang w:val="en-US"/>
         </w:rPr>
-        <w:t>DataGrid, TextBox.</w:t>
+        <w:t>DataGrid</w:t>
+      </w:r>
+      <w:r>
+        <w:rPr>
+          <w:szCs w:val="24"/>
+        </w:rPr>
+        <w:t xml:space="preserve">, </w:t>
+      </w:r>
+      <w:r>
+        <w:rPr>
+          <w:szCs w:val="24"/>
+          <w:lang w:val="en-US"/>
+        </w:rPr>
+        <w:t>TextBox</w:t>
+      </w:r>
+      <w:r>
+        <w:rPr>
+          <w:szCs w:val="24"/>
+        </w:rPr>
+        <w:t>.</w:t>
       </w:r>
     </w:p>
     <w:p>
@@ -5076,13 +5137,11 @@
         <w:ind w:firstLine="0"/>
         <w:rPr>
           <w:szCs w:val="24"/>
-          <w:lang w:val="en-US"/>
-        </w:rPr>
-      </w:pPr>
-      <w:r>
-        <w:rPr>
-          <w:szCs w:val="24"/>
-          <w:lang w:val="en-US"/>
+        </w:rPr>
+      </w:pPr>
+      <w:r>
+        <w:rPr>
+          <w:szCs w:val="24"/>
         </w:rPr>
         <w:br w:type="page"/>
       </w:r>
@@ -5091,9 +5150,9 @@
       <w:pPr>
         <w:pStyle w:val="af5"/>
       </w:pPr>
-      <w:bookmarkStart w:id="36" w:name="_Toc449962569"/>
-      <w:bookmarkStart w:id="37" w:name="_Toc476425838"/>
-      <w:bookmarkStart w:id="38" w:name="_Toc75370964"/>
+      <w:bookmarkStart w:id="35" w:name="_Toc449962569"/>
+      <w:bookmarkStart w:id="36" w:name="_Toc476425838"/>
+      <w:bookmarkStart w:id="37" w:name="_Toc75370964"/>
       <w:r>
         <w:lastRenderedPageBreak/>
         <w:t xml:space="preserve">3. </w:t>
@@ -5101,31 +5160,31 @@
       <w:r>
         <w:t>Реализация задач</w:t>
       </w:r>
+      <w:bookmarkEnd w:id="35"/>
       <w:bookmarkEnd w:id="36"/>
       <w:bookmarkEnd w:id="37"/>
+    </w:p>
+    <w:p>
+      <w:pPr>
+        <w:pStyle w:val="af7"/>
+      </w:pPr>
+      <w:bookmarkStart w:id="38" w:name="_Toc438839457"/>
+      <w:bookmarkStart w:id="39" w:name="_Toc449962570"/>
+      <w:bookmarkStart w:id="40" w:name="_Toc476425839"/>
+      <w:bookmarkStart w:id="41" w:name="_Toc75370965"/>
+      <w:r>
+        <w:t xml:space="preserve">3.1 </w:t>
+      </w:r>
+      <w:r>
+        <w:t xml:space="preserve">Описание разработанных </w:t>
+      </w:r>
       <w:bookmarkEnd w:id="38"/>
-    </w:p>
-    <w:p>
-      <w:pPr>
-        <w:pStyle w:val="af7"/>
-      </w:pPr>
-      <w:bookmarkStart w:id="39" w:name="_Toc438839457"/>
-      <w:bookmarkStart w:id="40" w:name="_Toc449962570"/>
-      <w:bookmarkStart w:id="41" w:name="_Toc476425839"/>
-      <w:bookmarkStart w:id="42" w:name="_Toc75370965"/>
-      <w:r>
-        <w:t xml:space="preserve">3.1 </w:t>
-      </w:r>
-      <w:r>
-        <w:t xml:space="preserve">Описание разработанных </w:t>
+      <w:r>
+        <w:t>модулей</w:t>
       </w:r>
       <w:bookmarkEnd w:id="39"/>
-      <w:r>
-        <w:t>модулей</w:t>
-      </w:r>
       <w:bookmarkEnd w:id="40"/>
       <w:bookmarkEnd w:id="41"/>
-      <w:bookmarkEnd w:id="42"/>
     </w:p>
     <w:p>
       <w:pPr>
@@ -5260,51 +5319,701 @@
       <w:r>
         <w:t>», в котором содержится логика формы.</w:t>
       </w:r>
+      <w:r>
+        <w:t xml:space="preserve"> В каждом из данных модулей описывается работа кнопок, которые содержатся на форме, но также, в них содержится следующая логика:</w:t>
+      </w:r>
+    </w:p>
+    <w:p>
+      <w:pPr>
+        <w:pStyle w:val="a3"/>
+        <w:spacing w:after="0"/>
+        <w:ind w:left="0"/>
+      </w:pPr>
+      <w:r>
+        <w:t>Модуль «</w:t>
+      </w:r>
+      <w:r>
+        <w:rPr>
+          <w:lang w:val="en-US"/>
+        </w:rPr>
+        <w:t>MainWindow</w:t>
+      </w:r>
+      <w:r>
+        <w:t>.</w:t>
+      </w:r>
+      <w:r>
+        <w:rPr>
+          <w:lang w:val="en-US"/>
+        </w:rPr>
+        <w:t>xaml</w:t>
+      </w:r>
+      <w:r>
+        <w:t>.</w:t>
+      </w:r>
+      <w:r>
+        <w:rPr>
+          <w:lang w:val="en-US"/>
+        </w:rPr>
+        <w:t>cs</w:t>
+      </w:r>
+      <w:r>
+        <w:t>», содержит методы, которые позволяют зайти как преподаватель или как учащийся. В нём же, происходит временное подключение к БД, для считываний логинов и паролей преподавателей. Так же, он хранит переменную, которая позволяет проверить, как именно вошёл пользователь.</w:t>
+      </w:r>
+    </w:p>
+    <w:p>
+      <w:pPr>
+        <w:pStyle w:val="a3"/>
+        <w:spacing w:after="0"/>
+        <w:ind w:left="0"/>
+      </w:pPr>
+      <w:r>
+        <w:t>Модуль «</w:t>
+      </w:r>
+      <w:r>
+        <w:rPr>
+          <w:lang w:val="en-US"/>
+        </w:rPr>
+        <w:t>Tables</w:t>
+      </w:r>
+      <w:r>
+        <w:t>.</w:t>
+      </w:r>
+      <w:r>
+        <w:rPr>
+          <w:lang w:val="en-US"/>
+        </w:rPr>
+        <w:t>xaml</w:t>
+      </w:r>
+      <w:r>
+        <w:t>.</w:t>
+      </w:r>
+      <w:r>
+        <w:rPr>
+          <w:lang w:val="en-US"/>
+        </w:rPr>
+        <w:t>cs</w:t>
+      </w:r>
+      <w:r>
+        <w:t xml:space="preserve">», содержит </w:t>
+      </w:r>
+      <w:r>
+        <w:t>логику подключения к БД, считывания с неё информации, записи считаной информации в таблицу, а также, при изменении данной таблицы, отправки изменённой таблицы в базу данных.</w:t>
+      </w:r>
     </w:p>
     <w:p>
       <w:pPr>
         <w:pStyle w:val="24"/>
       </w:pPr>
-      <w:bookmarkStart w:id="43" w:name="_Toc449962571"/>
-      <w:bookmarkStart w:id="44" w:name="_Toc476425840"/>
-      <w:bookmarkStart w:id="45" w:name="_Toc75370966"/>
+      <w:bookmarkStart w:id="42" w:name="_Toc449962571"/>
+      <w:bookmarkStart w:id="43" w:name="_Toc476425840"/>
+      <w:bookmarkStart w:id="44" w:name="_Toc75370966"/>
       <w:r>
         <w:t xml:space="preserve">3.2 </w:t>
       </w:r>
       <w:r>
         <w:t>Описание реализованных методов и событий модулей</w:t>
       </w:r>
+      <w:bookmarkEnd w:id="42"/>
       <w:bookmarkEnd w:id="43"/>
       <w:bookmarkEnd w:id="44"/>
+    </w:p>
+    <w:p>
+      <w:pPr>
+        <w:spacing w:after="0" w:line="360" w:lineRule="auto"/>
+        <w:ind w:firstLine="709"/>
+        <w:jc w:val="both"/>
+        <w:rPr>
+          <w:szCs w:val="24"/>
+        </w:rPr>
+      </w:pPr>
+      <w:r>
+        <w:rPr>
+          <w:szCs w:val="24"/>
+        </w:rPr>
+        <w:t xml:space="preserve">Методы и события формы </w:t>
+      </w:r>
+      <w:r>
+        <w:rPr>
+          <w:szCs w:val="24"/>
+        </w:rPr>
+        <w:t>«</w:t>
+      </w:r>
+      <w:r>
+        <w:rPr>
+          <w:szCs w:val="24"/>
+          <w:lang w:val="en-US"/>
+        </w:rPr>
+        <w:t>MainWindow</w:t>
+      </w:r>
+      <w:r>
+        <w:rPr>
+          <w:szCs w:val="24"/>
+        </w:rPr>
+        <w:t>.</w:t>
+      </w:r>
+      <w:r>
+        <w:rPr>
+          <w:szCs w:val="24"/>
+          <w:lang w:val="en-US"/>
+        </w:rPr>
+        <w:t>xaml</w:t>
+      </w:r>
+      <w:r>
+        <w:rPr>
+          <w:szCs w:val="24"/>
+        </w:rPr>
+        <w:t>.</w:t>
+      </w:r>
+      <w:r>
+        <w:rPr>
+          <w:szCs w:val="24"/>
+          <w:lang w:val="en-US"/>
+        </w:rPr>
+        <w:t>cs</w:t>
+      </w:r>
+      <w:r>
+        <w:rPr>
+          <w:szCs w:val="24"/>
+        </w:rPr>
+        <w:t>»</w:t>
+      </w:r>
+      <w:r>
+        <w:rPr>
+          <w:szCs w:val="24"/>
+        </w:rPr>
+        <w:t>:</w:t>
+      </w:r>
+    </w:p>
+    <w:p>
+      <w:pPr>
+        <w:spacing w:after="0" w:line="360" w:lineRule="auto"/>
+        <w:ind w:firstLine="709"/>
+        <w:jc w:val="both"/>
+        <w:rPr>
+          <w:szCs w:val="24"/>
+        </w:rPr>
+      </w:pPr>
+      <w:r>
+        <w:rPr>
+          <w:szCs w:val="24"/>
+          <w:lang w:val="en-US"/>
+        </w:rPr>
+        <w:t>private</w:t>
+      </w:r>
+      <w:r>
+        <w:rPr>
+          <w:szCs w:val="24"/>
+        </w:rPr>
+        <w:t xml:space="preserve"> </w:t>
+      </w:r>
+      <w:r>
+        <w:rPr>
+          <w:szCs w:val="24"/>
+          <w:lang w:val="en-US"/>
+        </w:rPr>
+        <w:t>void</w:t>
+      </w:r>
+      <w:r>
+        <w:rPr>
+          <w:szCs w:val="24"/>
+        </w:rPr>
+        <w:t xml:space="preserve"> </w:t>
+      </w:r>
+      <w:r>
+        <w:rPr>
+          <w:szCs w:val="24"/>
+          <w:lang w:val="en-US"/>
+        </w:rPr>
+        <w:t>Button</w:t>
+      </w:r>
+      <w:r>
+        <w:rPr>
+          <w:szCs w:val="24"/>
+        </w:rPr>
+        <w:t>_</w:t>
+      </w:r>
+      <w:r>
+        <w:rPr>
+          <w:szCs w:val="24"/>
+          <w:lang w:val="en-US"/>
+        </w:rPr>
+        <w:t>Click</w:t>
+      </w:r>
+      <w:r>
+        <w:rPr>
+          <w:szCs w:val="24"/>
+        </w:rPr>
+        <w:t>(</w:t>
+      </w:r>
+      <w:r>
+        <w:rPr>
+          <w:szCs w:val="24"/>
+          <w:lang w:val="en-US"/>
+        </w:rPr>
+        <w:t>object</w:t>
+      </w:r>
+      <w:r>
+        <w:rPr>
+          <w:szCs w:val="24"/>
+        </w:rPr>
+        <w:t xml:space="preserve"> </w:t>
+      </w:r>
+      <w:r>
+        <w:rPr>
+          <w:szCs w:val="24"/>
+          <w:lang w:val="en-US"/>
+        </w:rPr>
+        <w:t>sender</w:t>
+      </w:r>
+      <w:r>
+        <w:rPr>
+          <w:szCs w:val="24"/>
+        </w:rPr>
+        <w:t xml:space="preserve">, </w:t>
+      </w:r>
+      <w:r>
+        <w:rPr>
+          <w:szCs w:val="24"/>
+          <w:lang w:val="en-US"/>
+        </w:rPr>
+        <w:t>RoutedEventArgs</w:t>
+      </w:r>
+      <w:r>
+        <w:rPr>
+          <w:szCs w:val="24"/>
+        </w:rPr>
+        <w:t xml:space="preserve"> </w:t>
+      </w:r>
+      <w:r>
+        <w:rPr>
+          <w:szCs w:val="24"/>
+          <w:lang w:val="en-US"/>
+        </w:rPr>
+        <w:t>e</w:t>
+      </w:r>
+      <w:r>
+        <w:rPr>
+          <w:szCs w:val="24"/>
+        </w:rPr>
+        <w:t xml:space="preserve">) – </w:t>
+      </w:r>
+      <w:r>
+        <w:rPr>
+          <w:szCs w:val="24"/>
+        </w:rPr>
+        <w:t>записывает, что пользователь пытается войти как преподаватель.</w:t>
+      </w:r>
+    </w:p>
+    <w:p>
+      <w:pPr>
+        <w:spacing w:after="0" w:line="360" w:lineRule="auto"/>
+        <w:ind w:firstLine="709"/>
+        <w:jc w:val="both"/>
+        <w:rPr>
+          <w:szCs w:val="24"/>
+        </w:rPr>
+      </w:pPr>
+      <w:r>
+        <w:rPr>
+          <w:szCs w:val="24"/>
+        </w:rPr>
+        <w:t>private void Button_Back</w:t>
+      </w:r>
+      <w:r>
+        <w:rPr>
+          <w:szCs w:val="24"/>
+        </w:rPr>
+        <w:t>(</w:t>
+      </w:r>
+      <w:r>
+        <w:rPr>
+          <w:szCs w:val="24"/>
+          <w:lang w:val="en-US"/>
+        </w:rPr>
+        <w:t>object</w:t>
+      </w:r>
+      <w:r>
+        <w:rPr>
+          <w:szCs w:val="24"/>
+        </w:rPr>
+        <w:t xml:space="preserve"> </w:t>
+      </w:r>
+      <w:r>
+        <w:rPr>
+          <w:szCs w:val="24"/>
+          <w:lang w:val="en-US"/>
+        </w:rPr>
+        <w:t>sender</w:t>
+      </w:r>
+      <w:r>
+        <w:rPr>
+          <w:szCs w:val="24"/>
+        </w:rPr>
+        <w:t xml:space="preserve">, </w:t>
+      </w:r>
+      <w:r>
+        <w:rPr>
+          <w:szCs w:val="24"/>
+          <w:lang w:val="en-US"/>
+        </w:rPr>
+        <w:t>RoutedEventArgs</w:t>
+      </w:r>
+      <w:r>
+        <w:rPr>
+          <w:szCs w:val="24"/>
+        </w:rPr>
+        <w:t xml:space="preserve"> </w:t>
+      </w:r>
+      <w:r>
+        <w:rPr>
+          <w:szCs w:val="24"/>
+          <w:lang w:val="en-US"/>
+        </w:rPr>
+        <w:t>e</w:t>
+      </w:r>
+      <w:r>
+        <w:rPr>
+          <w:szCs w:val="24"/>
+        </w:rPr>
+        <w:t>)</w:t>
+      </w:r>
+      <w:r>
+        <w:rPr>
+          <w:szCs w:val="24"/>
+        </w:rPr>
+        <w:t xml:space="preserve"> – записывает, что пользователь больше не пытается войти как преподаватель.</w:t>
+      </w:r>
+    </w:p>
+    <w:p>
+      <w:pPr>
+        <w:spacing w:after="0" w:line="360" w:lineRule="auto"/>
+        <w:ind w:firstLine="709"/>
+        <w:jc w:val="both"/>
+        <w:rPr>
+          <w:szCs w:val="24"/>
+        </w:rPr>
+      </w:pPr>
+      <w:r>
+        <w:rPr>
+          <w:szCs w:val="24"/>
+        </w:rPr>
+        <w:t xml:space="preserve"> </w:t>
+      </w:r>
+      <w:r>
+        <w:rPr>
+          <w:szCs w:val="24"/>
+          <w:lang w:val="en-US"/>
+        </w:rPr>
+        <w:t>private</w:t>
+      </w:r>
+      <w:r>
+        <w:rPr>
+          <w:szCs w:val="24"/>
+        </w:rPr>
+        <w:t xml:space="preserve"> </w:t>
+      </w:r>
+      <w:r>
+        <w:rPr>
+          <w:szCs w:val="24"/>
+          <w:lang w:val="en-US"/>
+        </w:rPr>
+        <w:t>void</w:t>
+      </w:r>
+      <w:r>
+        <w:rPr>
+          <w:szCs w:val="24"/>
+        </w:rPr>
+        <w:t xml:space="preserve"> </w:t>
+      </w:r>
+      <w:r>
+        <w:rPr>
+          <w:szCs w:val="24"/>
+          <w:lang w:val="en-US"/>
+        </w:rPr>
+        <w:t>Button</w:t>
+      </w:r>
+      <w:r>
+        <w:rPr>
+          <w:szCs w:val="24"/>
+        </w:rPr>
+        <w:t>_</w:t>
+      </w:r>
+      <w:r>
+        <w:rPr>
+          <w:szCs w:val="24"/>
+          <w:lang w:val="en-US"/>
+        </w:rPr>
+        <w:t>Loin</w:t>
+      </w:r>
+      <w:r>
+        <w:rPr>
+          <w:szCs w:val="24"/>
+        </w:rPr>
+        <w:t>(</w:t>
+      </w:r>
+      <w:r>
+        <w:rPr>
+          <w:szCs w:val="24"/>
+          <w:lang w:val="en-US"/>
+        </w:rPr>
+        <w:t>object</w:t>
+      </w:r>
+      <w:r>
+        <w:rPr>
+          <w:szCs w:val="24"/>
+        </w:rPr>
+        <w:t xml:space="preserve"> </w:t>
+      </w:r>
+      <w:r>
+        <w:rPr>
+          <w:szCs w:val="24"/>
+          <w:lang w:val="en-US"/>
+        </w:rPr>
+        <w:t>sender</w:t>
+      </w:r>
+      <w:r>
+        <w:rPr>
+          <w:szCs w:val="24"/>
+        </w:rPr>
+        <w:t xml:space="preserve">, </w:t>
+      </w:r>
+      <w:r>
+        <w:rPr>
+          <w:szCs w:val="24"/>
+          <w:lang w:val="en-US"/>
+        </w:rPr>
+        <w:t>RoutedEventArgs</w:t>
+      </w:r>
+      <w:r>
+        <w:rPr>
+          <w:szCs w:val="24"/>
+        </w:rPr>
+        <w:t xml:space="preserve"> </w:t>
+      </w:r>
+      <w:r>
+        <w:rPr>
+          <w:szCs w:val="24"/>
+          <w:lang w:val="en-US"/>
+        </w:rPr>
+        <w:t>e</w:t>
+      </w:r>
+      <w:r>
+        <w:rPr>
+          <w:szCs w:val="24"/>
+        </w:rPr>
+        <w:t>)</w:t>
+      </w:r>
+      <w:r>
+        <w:rPr>
+          <w:szCs w:val="24"/>
+        </w:rPr>
+        <w:t xml:space="preserve"> – производит предоставление прав (если пользователь вошёл как преподаватель) и производит переход на другую форму.</w:t>
+      </w:r>
+    </w:p>
+    <w:p>
+      <w:pPr>
+        <w:spacing w:after="0" w:line="360" w:lineRule="auto"/>
+        <w:ind w:firstLine="709"/>
+        <w:jc w:val="both"/>
+        <w:rPr>
+          <w:szCs w:val="24"/>
+        </w:rPr>
+      </w:pPr>
+      <w:r>
+        <w:rPr>
+          <w:szCs w:val="24"/>
+        </w:rPr>
+        <w:t>Методы и события формы «</w:t>
+      </w:r>
+      <w:r>
+        <w:rPr>
+          <w:szCs w:val="24"/>
+          <w:lang w:val="en-US"/>
+        </w:rPr>
+        <w:t>Menu</w:t>
+      </w:r>
+      <w:r>
+        <w:rPr>
+          <w:szCs w:val="24"/>
+        </w:rPr>
+        <w:t>.</w:t>
+      </w:r>
+      <w:r>
+        <w:rPr>
+          <w:szCs w:val="24"/>
+          <w:lang w:val="en-US"/>
+        </w:rPr>
+        <w:t>xaml</w:t>
+      </w:r>
+      <w:r>
+        <w:rPr>
+          <w:szCs w:val="24"/>
+        </w:rPr>
+        <w:t>.</w:t>
+      </w:r>
+      <w:r>
+        <w:rPr>
+          <w:szCs w:val="24"/>
+          <w:lang w:val="en-US"/>
+        </w:rPr>
+        <w:t>cs</w:t>
+      </w:r>
+      <w:r>
+        <w:rPr>
+          <w:szCs w:val="24"/>
+        </w:rPr>
+        <w:t>»:</w:t>
+      </w:r>
+    </w:p>
+    <w:p>
+      <w:pPr>
+        <w:spacing w:after="0" w:line="360" w:lineRule="auto"/>
+        <w:ind w:firstLine="709"/>
+        <w:jc w:val="both"/>
+        <w:rPr>
+          <w:szCs w:val="24"/>
+        </w:rPr>
+      </w:pPr>
+      <w:r>
+        <w:rPr>
+          <w:szCs w:val="24"/>
+          <w:lang w:val="en-US"/>
+        </w:rPr>
+        <w:t>private</w:t>
+      </w:r>
+      <w:r>
+        <w:rPr>
+          <w:szCs w:val="24"/>
+        </w:rPr>
+        <w:t xml:space="preserve"> </w:t>
+      </w:r>
+      <w:r>
+        <w:rPr>
+          <w:szCs w:val="24"/>
+          <w:lang w:val="en-US"/>
+        </w:rPr>
+        <w:t>void</w:t>
+      </w:r>
+      <w:r>
+        <w:rPr>
+          <w:szCs w:val="24"/>
+        </w:rPr>
+        <w:t xml:space="preserve"> </w:t>
+      </w:r>
+      <w:r>
+        <w:rPr>
+          <w:szCs w:val="24"/>
+          <w:lang w:val="en-US"/>
+        </w:rPr>
+        <w:t>Button</w:t>
+      </w:r>
+      <w:r>
+        <w:rPr>
+          <w:szCs w:val="24"/>
+        </w:rPr>
+        <w:t>_</w:t>
+      </w:r>
+      <w:r>
+        <w:rPr>
+          <w:szCs w:val="24"/>
+          <w:lang w:val="en-US"/>
+        </w:rPr>
+        <w:t>Click</w:t>
+      </w:r>
+      <w:r>
+        <w:rPr>
+          <w:szCs w:val="24"/>
+        </w:rPr>
+        <w:t>(</w:t>
+      </w:r>
+      <w:r>
+        <w:rPr>
+          <w:szCs w:val="24"/>
+          <w:lang w:val="en-US"/>
+        </w:rPr>
+        <w:t>object</w:t>
+      </w:r>
+      <w:r>
+        <w:rPr>
+          <w:szCs w:val="24"/>
+        </w:rPr>
+        <w:t xml:space="preserve"> </w:t>
+      </w:r>
+      <w:r>
+        <w:rPr>
+          <w:szCs w:val="24"/>
+          <w:lang w:val="en-US"/>
+        </w:rPr>
+        <w:t>sender</w:t>
+      </w:r>
+      <w:r>
+        <w:rPr>
+          <w:szCs w:val="24"/>
+        </w:rPr>
+        <w:t xml:space="preserve">, </w:t>
+      </w:r>
+      <w:r>
+        <w:rPr>
+          <w:szCs w:val="24"/>
+          <w:lang w:val="en-US"/>
+        </w:rPr>
+        <w:t>RoutedEventArgs</w:t>
+      </w:r>
+      <w:r>
+        <w:rPr>
+          <w:szCs w:val="24"/>
+        </w:rPr>
+        <w:t xml:space="preserve"> </w:t>
+      </w:r>
+      <w:r>
+        <w:rPr>
+          <w:szCs w:val="24"/>
+          <w:lang w:val="en-US"/>
+        </w:rPr>
+        <w:t>e</w:t>
+      </w:r>
+      <w:r>
+        <w:rPr>
+          <w:szCs w:val="24"/>
+        </w:rPr>
+        <w:t xml:space="preserve">) – </w:t>
+      </w:r>
+      <w:r>
+        <w:rPr>
+          <w:szCs w:val="24"/>
+        </w:rPr>
+        <w:t>производит возврат на предыдущую форму, выход из программы или перемещение на другую форму.</w:t>
+      </w:r>
+    </w:p>
+    <w:p>
+      <w:pPr>
+        <w:spacing w:after="0" w:line="360" w:lineRule="auto"/>
+        <w:ind w:firstLine="709"/>
+        <w:jc w:val="both"/>
+        <w:rPr>
+          <w:szCs w:val="24"/>
+        </w:rPr>
+      </w:pPr>
+      <w:r>
+        <w:rPr>
+          <w:szCs w:val="24"/>
+        </w:rPr>
+        <w:t xml:space="preserve">Методы и события </w:t>
+      </w:r>
+      <w:bookmarkStart w:id="45" w:name="_GoBack"/>
       <w:bookmarkEnd w:id="45"/>
-    </w:p>
-    <w:p>
-      <w:pPr>
-        <w:spacing w:after="0" w:line="360" w:lineRule="auto"/>
-        <w:ind w:firstLine="709"/>
-        <w:jc w:val="both"/>
-        <w:rPr>
-          <w:szCs w:val="24"/>
-        </w:rPr>
-      </w:pPr>
-      <w:r>
-        <w:rPr>
-          <w:szCs w:val="24"/>
-        </w:rPr>
-        <w:t xml:space="preserve">Методы и события формы </w:t>
-      </w:r>
-      <w:r>
-        <w:rPr>
-          <w:szCs w:val="24"/>
-        </w:rPr>
-        <w:t>«</w:t>
-      </w:r>
-      <w:r>
-        <w:rPr>
-          <w:szCs w:val="24"/>
-          <w:lang w:val="en-US"/>
-        </w:rPr>
-        <w:t>MainWindow</w:t>
+      <w:r>
+        <w:rPr>
+          <w:szCs w:val="24"/>
+        </w:rPr>
+        <w:t>формы «</w:t>
+      </w:r>
+      <w:r>
+        <w:rPr>
+          <w:szCs w:val="24"/>
+          <w:lang w:val="en-US"/>
+        </w:rPr>
+        <w:t>Tables</w:t>
       </w:r>
       <w:r>
         <w:rPr>
@@ -5336,739 +6045,172 @@
         <w:rPr>
           <w:szCs w:val="24"/>
         </w:rPr>
-        <w:t>»</w:t>
-      </w:r>
-      <w:r>
-        <w:rPr>
-          <w:szCs w:val="24"/>
-        </w:rPr>
-        <w:t>:</w:t>
-      </w:r>
-    </w:p>
-    <w:p>
-      <w:pPr>
-        <w:spacing w:after="0" w:line="360" w:lineRule="auto"/>
-        <w:ind w:firstLine="709"/>
-        <w:jc w:val="both"/>
-        <w:rPr>
-          <w:szCs w:val="24"/>
-        </w:rPr>
-      </w:pPr>
-      <w:r>
-        <w:rPr>
-          <w:szCs w:val="24"/>
-          <w:lang w:val="en-US"/>
-        </w:rPr>
-        <w:t>private</w:t>
-      </w:r>
-      <w:r>
-        <w:rPr>
-          <w:szCs w:val="24"/>
+        <w:t>»:</w:t>
+      </w:r>
+    </w:p>
+    <w:p>
+      <w:pPr>
+        <w:spacing w:after="0" w:line="360" w:lineRule="auto"/>
+        <w:ind w:firstLine="709"/>
+        <w:jc w:val="both"/>
+        <w:rPr>
+          <w:szCs w:val="24"/>
+          <w:lang w:val="en-US"/>
+        </w:rPr>
+      </w:pPr>
+      <w:r>
+        <w:rPr>
+          <w:szCs w:val="24"/>
+          <w:lang w:val="en-US"/>
+        </w:rPr>
+        <w:t>private void Button_Return(object sender, RoutedEventArgs e)</w:t>
+      </w:r>
+      <w:r>
+        <w:rPr>
+          <w:szCs w:val="24"/>
+          <w:lang w:val="en-US"/>
+        </w:rPr>
+        <w:t xml:space="preserve"> – </w:t>
+      </w:r>
+      <w:r>
+        <w:rPr>
+          <w:szCs w:val="24"/>
+        </w:rPr>
+        <w:t>возвращает</w:t>
+      </w:r>
+      <w:r>
+        <w:rPr>
+          <w:szCs w:val="24"/>
+          <w:lang w:val="en-US"/>
         </w:rPr>
         <w:t xml:space="preserve"> </w:t>
       </w:r>
       <w:r>
         <w:rPr>
           <w:szCs w:val="24"/>
-          <w:lang w:val="en-US"/>
-        </w:rPr>
-        <w:t>void</w:t>
-      </w:r>
-      <w:r>
-        <w:rPr>
-          <w:szCs w:val="24"/>
+        </w:rPr>
+        <w:t>на</w:t>
+      </w:r>
+      <w:r>
+        <w:rPr>
+          <w:szCs w:val="24"/>
+          <w:lang w:val="en-US"/>
         </w:rPr>
         <w:t xml:space="preserve"> </w:t>
       </w:r>
       <w:r>
         <w:rPr>
           <w:szCs w:val="24"/>
-          <w:lang w:val="en-US"/>
-        </w:rPr>
-        <w:t>Button</w:t>
-      </w:r>
-      <w:r>
-        <w:rPr>
-          <w:szCs w:val="24"/>
-        </w:rPr>
-        <w:t>_</w:t>
-      </w:r>
-      <w:r>
-        <w:rPr>
-          <w:szCs w:val="24"/>
-          <w:lang w:val="en-US"/>
-        </w:rPr>
-        <w:t>Click</w:t>
-      </w:r>
-      <w:r>
-        <w:rPr>
-          <w:szCs w:val="24"/>
-        </w:rPr>
-        <w:t>(</w:t>
-      </w:r>
-      <w:r>
-        <w:rPr>
-          <w:szCs w:val="24"/>
-          <w:lang w:val="en-US"/>
-        </w:rPr>
-        <w:t>object</w:t>
-      </w:r>
-      <w:r>
-        <w:rPr>
-          <w:szCs w:val="24"/>
+        </w:rPr>
+        <w:t>предыдущую</w:t>
+      </w:r>
+      <w:r>
+        <w:rPr>
+          <w:szCs w:val="24"/>
+          <w:lang w:val="en-US"/>
         </w:rPr>
         <w:t xml:space="preserve"> </w:t>
       </w:r>
       <w:r>
         <w:rPr>
           <w:szCs w:val="24"/>
-          <w:lang w:val="en-US"/>
-        </w:rPr>
-        <w:t>sender</w:t>
-      </w:r>
-      <w:r>
-        <w:rPr>
-          <w:szCs w:val="24"/>
-        </w:rPr>
-        <w:t xml:space="preserve">, </w:t>
-      </w:r>
-      <w:r>
-        <w:rPr>
-          <w:szCs w:val="24"/>
-          <w:lang w:val="en-US"/>
-        </w:rPr>
-        <w:t>RoutedEventArgs</w:t>
-      </w:r>
-      <w:r>
-        <w:rPr>
-          <w:szCs w:val="24"/>
+        </w:rPr>
+        <w:t>форму</w:t>
+      </w:r>
+      <w:r>
+        <w:rPr>
+          <w:szCs w:val="24"/>
+          <w:lang w:val="en-US"/>
+        </w:rPr>
+        <w:t>.</w:t>
+      </w:r>
+    </w:p>
+    <w:p>
+      <w:pPr>
+        <w:spacing w:after="0" w:line="360" w:lineRule="auto"/>
+        <w:ind w:firstLine="709"/>
+        <w:jc w:val="both"/>
+        <w:rPr>
+          <w:szCs w:val="24"/>
+          <w:lang w:val="en-US"/>
+        </w:rPr>
+      </w:pPr>
+      <w:r>
+        <w:rPr>
+          <w:szCs w:val="24"/>
+          <w:lang w:val="en-US"/>
+        </w:rPr>
+        <w:t xml:space="preserve">private void Close(object sender, EventArgs e) – </w:t>
+      </w:r>
+      <w:r>
+        <w:rPr>
+          <w:szCs w:val="24"/>
+        </w:rPr>
+        <w:t>закрывает</w:t>
+      </w:r>
+      <w:r>
+        <w:rPr>
+          <w:szCs w:val="24"/>
+          <w:lang w:val="en-US"/>
         </w:rPr>
         <w:t xml:space="preserve"> </w:t>
       </w:r>
       <w:r>
         <w:rPr>
           <w:szCs w:val="24"/>
-          <w:lang w:val="en-US"/>
-        </w:rPr>
-        <w:t>e</w:t>
-      </w:r>
-      <w:r>
-        <w:rPr>
-          <w:szCs w:val="24"/>
-        </w:rPr>
-        <w:t xml:space="preserve">) – </w:t>
-      </w:r>
-      <w:r>
-        <w:rPr>
-          <w:szCs w:val="24"/>
-        </w:rPr>
-        <w:t>записывает, что пользователь пытается войти как преподаватель.</w:t>
-      </w:r>
-    </w:p>
-    <w:p>
-      <w:pPr>
-        <w:spacing w:after="0" w:line="360" w:lineRule="auto"/>
-        <w:ind w:firstLine="709"/>
-        <w:jc w:val="both"/>
-        <w:rPr>
-          <w:szCs w:val="24"/>
-        </w:rPr>
-      </w:pPr>
-      <w:r>
-        <w:rPr>
-          <w:szCs w:val="24"/>
-        </w:rPr>
-        <w:t>private void Button_Back</w:t>
-      </w:r>
-      <w:r>
-        <w:rPr>
-          <w:szCs w:val="24"/>
-        </w:rPr>
-        <w:t>(</w:t>
-      </w:r>
-      <w:r>
-        <w:rPr>
-          <w:szCs w:val="24"/>
-          <w:lang w:val="en-US"/>
-        </w:rPr>
-        <w:t>object</w:t>
-      </w:r>
-      <w:r>
-        <w:rPr>
-          <w:szCs w:val="24"/>
+        </w:rPr>
+        <w:t>поток</w:t>
+      </w:r>
+      <w:r>
+        <w:rPr>
+          <w:szCs w:val="24"/>
+          <w:lang w:val="en-US"/>
         </w:rPr>
         <w:t xml:space="preserve"> </w:t>
       </w:r>
       <w:r>
         <w:rPr>
           <w:szCs w:val="24"/>
-          <w:lang w:val="en-US"/>
-        </w:rPr>
-        <w:t>sender</w:t>
-      </w:r>
-      <w:r>
-        <w:rPr>
-          <w:szCs w:val="24"/>
-        </w:rPr>
-        <w:t xml:space="preserve">, </w:t>
-      </w:r>
-      <w:r>
-        <w:rPr>
-          <w:szCs w:val="24"/>
-          <w:lang w:val="en-US"/>
-        </w:rPr>
-        <w:t>RoutedEventArgs</w:t>
-      </w:r>
-      <w:r>
-        <w:rPr>
-          <w:szCs w:val="24"/>
+        </w:rPr>
+        <w:t>базы</w:t>
+      </w:r>
+      <w:r>
+        <w:rPr>
+          <w:szCs w:val="24"/>
+          <w:lang w:val="en-US"/>
         </w:rPr>
         <w:t xml:space="preserve"> </w:t>
       </w:r>
       <w:r>
         <w:rPr>
           <w:szCs w:val="24"/>
-          <w:lang w:val="en-US"/>
-        </w:rPr>
-        <w:t>e</w:t>
-      </w:r>
-      <w:r>
-        <w:rPr>
-          <w:szCs w:val="24"/>
-        </w:rPr>
-        <w:t>)</w:t>
-      </w:r>
-      <w:r>
-        <w:rPr>
-          <w:szCs w:val="24"/>
-        </w:rPr>
-        <w:t xml:space="preserve"> – записывает, что пользователь больше не пытается войти как преподаватель.</w:t>
-      </w:r>
-    </w:p>
-    <w:p>
-      <w:pPr>
-        <w:spacing w:after="0" w:line="360" w:lineRule="auto"/>
-        <w:ind w:firstLine="709"/>
-        <w:jc w:val="both"/>
-        <w:rPr>
-          <w:szCs w:val="24"/>
-        </w:rPr>
-      </w:pPr>
-      <w:r>
-        <w:rPr>
-          <w:szCs w:val="24"/>
-        </w:rPr>
-        <w:t xml:space="preserve"> </w:t>
-      </w:r>
-      <w:r>
-        <w:rPr>
-          <w:szCs w:val="24"/>
-        </w:rPr>
-        <w:t xml:space="preserve"> </w:t>
-      </w:r>
-      <w:r>
-        <w:rPr>
-          <w:szCs w:val="24"/>
-          <w:lang w:val="en-US"/>
-        </w:rPr>
-        <w:t>private</w:t>
-      </w:r>
-      <w:r>
-        <w:rPr>
-          <w:szCs w:val="24"/>
-        </w:rPr>
-        <w:t xml:space="preserve"> </w:t>
-      </w:r>
-      <w:r>
-        <w:rPr>
-          <w:szCs w:val="24"/>
-          <w:lang w:val="en-US"/>
-        </w:rPr>
-        <w:t>void</w:t>
-      </w:r>
-      <w:r>
-        <w:rPr>
-          <w:szCs w:val="24"/>
-        </w:rPr>
-        <w:t xml:space="preserve"> </w:t>
-      </w:r>
-      <w:r>
-        <w:rPr>
-          <w:szCs w:val="24"/>
-          <w:lang w:val="en-US"/>
-        </w:rPr>
-        <w:t>Button</w:t>
-      </w:r>
-      <w:r>
-        <w:rPr>
-          <w:szCs w:val="24"/>
-        </w:rPr>
-        <w:t>_</w:t>
-      </w:r>
-      <w:r>
-        <w:rPr>
-          <w:szCs w:val="24"/>
-          <w:lang w:val="en-US"/>
-        </w:rPr>
-        <w:t>Loin</w:t>
-      </w:r>
-      <w:r>
-        <w:rPr>
-          <w:szCs w:val="24"/>
-        </w:rPr>
-        <w:t>(</w:t>
-      </w:r>
-      <w:r>
-        <w:rPr>
-          <w:szCs w:val="24"/>
-          <w:lang w:val="en-US"/>
-        </w:rPr>
-        <w:t>object</w:t>
-      </w:r>
-      <w:r>
-        <w:rPr>
-          <w:szCs w:val="24"/>
-        </w:rPr>
-        <w:t xml:space="preserve"> </w:t>
-      </w:r>
-      <w:r>
-        <w:rPr>
-          <w:szCs w:val="24"/>
-          <w:lang w:val="en-US"/>
-        </w:rPr>
-        <w:t>sender</w:t>
-      </w:r>
-      <w:r>
-        <w:rPr>
-          <w:szCs w:val="24"/>
-        </w:rPr>
-        <w:t xml:space="preserve">, </w:t>
-      </w:r>
-      <w:r>
-        <w:rPr>
-          <w:szCs w:val="24"/>
-          <w:lang w:val="en-US"/>
-        </w:rPr>
-        <w:t>RoutedEventArgs</w:t>
-      </w:r>
-      <w:r>
-        <w:rPr>
-          <w:szCs w:val="24"/>
-        </w:rPr>
-        <w:t xml:space="preserve"> </w:t>
-      </w:r>
-      <w:r>
-        <w:rPr>
-          <w:szCs w:val="24"/>
-          <w:lang w:val="en-US"/>
-        </w:rPr>
-        <w:t>e</w:t>
-      </w:r>
-      <w:r>
-        <w:rPr>
-          <w:szCs w:val="24"/>
-        </w:rPr>
-        <w:t>)</w:t>
-      </w:r>
-      <w:r>
-        <w:rPr>
-          <w:szCs w:val="24"/>
-        </w:rPr>
-        <w:t xml:space="preserve"> – производит предоставление прав (если пользователь вошёл как преподаватель) и производит переход на другую форму.</w:t>
-      </w:r>
-    </w:p>
-    <w:p>
-      <w:pPr>
-        <w:spacing w:after="0" w:line="360" w:lineRule="auto"/>
-        <w:ind w:firstLine="709"/>
-        <w:jc w:val="both"/>
-        <w:rPr>
-          <w:szCs w:val="24"/>
-        </w:rPr>
-      </w:pPr>
-      <w:r>
-        <w:rPr>
-          <w:szCs w:val="24"/>
-        </w:rPr>
-        <w:t>Методы и события формы «</w:t>
-      </w:r>
-      <w:r>
-        <w:rPr>
-          <w:szCs w:val="24"/>
-          <w:lang w:val="en-US"/>
-        </w:rPr>
-        <w:t>Menu</w:t>
-      </w:r>
-      <w:r>
-        <w:rPr>
-          <w:szCs w:val="24"/>
+        </w:rPr>
+        <w:t>данных</w:t>
+      </w:r>
+      <w:r>
+        <w:rPr>
+          <w:szCs w:val="24"/>
+          <w:lang w:val="en-US"/>
         </w:rPr>
         <w:t>.</w:t>
       </w:r>
-      <w:r>
-        <w:rPr>
-          <w:szCs w:val="24"/>
-          <w:lang w:val="en-US"/>
-        </w:rPr>
-        <w:t>xaml</w:t>
-      </w:r>
-      <w:r>
-        <w:rPr>
-          <w:szCs w:val="24"/>
-        </w:rPr>
-        <w:t>.</w:t>
-      </w:r>
-      <w:r>
-        <w:rPr>
-          <w:szCs w:val="24"/>
-          <w:lang w:val="en-US"/>
-        </w:rPr>
-        <w:t>cs</w:t>
-      </w:r>
-      <w:r>
-        <w:rPr>
-          <w:szCs w:val="24"/>
-        </w:rPr>
-        <w:t>»:</w:t>
-      </w:r>
-    </w:p>
-    <w:p>
-      <w:pPr>
-        <w:spacing w:after="0" w:line="360" w:lineRule="auto"/>
-        <w:ind w:firstLine="709"/>
-        <w:jc w:val="both"/>
-        <w:rPr>
-          <w:szCs w:val="24"/>
-        </w:rPr>
-      </w:pPr>
-      <w:r>
-        <w:rPr>
-          <w:szCs w:val="24"/>
-          <w:lang w:val="en-US"/>
-        </w:rPr>
-        <w:t>private</w:t>
-      </w:r>
-      <w:r>
-        <w:rPr>
-          <w:szCs w:val="24"/>
-        </w:rPr>
-        <w:t xml:space="preserve"> </w:t>
-      </w:r>
-      <w:r>
-        <w:rPr>
-          <w:szCs w:val="24"/>
-          <w:lang w:val="en-US"/>
-        </w:rPr>
-        <w:t>void</w:t>
-      </w:r>
-      <w:r>
-        <w:rPr>
-          <w:szCs w:val="24"/>
-        </w:rPr>
-        <w:t xml:space="preserve"> </w:t>
-      </w:r>
-      <w:r>
-        <w:rPr>
-          <w:szCs w:val="24"/>
-          <w:lang w:val="en-US"/>
-        </w:rPr>
-        <w:t>Button</w:t>
-      </w:r>
-      <w:r>
-        <w:rPr>
-          <w:szCs w:val="24"/>
-        </w:rPr>
-        <w:t>_</w:t>
-      </w:r>
-      <w:r>
-        <w:rPr>
-          <w:szCs w:val="24"/>
-          <w:lang w:val="en-US"/>
-        </w:rPr>
-        <w:t>Click</w:t>
-      </w:r>
-      <w:r>
-        <w:rPr>
-          <w:szCs w:val="24"/>
-        </w:rPr>
-        <w:t>(</w:t>
-      </w:r>
-      <w:r>
-        <w:rPr>
-          <w:szCs w:val="24"/>
-          <w:lang w:val="en-US"/>
-        </w:rPr>
-        <w:t>object</w:t>
-      </w:r>
-      <w:r>
-        <w:rPr>
-          <w:szCs w:val="24"/>
-        </w:rPr>
-        <w:t xml:space="preserve"> </w:t>
-      </w:r>
-      <w:r>
-        <w:rPr>
-          <w:szCs w:val="24"/>
-          <w:lang w:val="en-US"/>
-        </w:rPr>
-        <w:t>sender</w:t>
-      </w:r>
-      <w:r>
-        <w:rPr>
-          <w:szCs w:val="24"/>
-        </w:rPr>
-        <w:t xml:space="preserve">, </w:t>
-      </w:r>
-      <w:r>
-        <w:rPr>
-          <w:szCs w:val="24"/>
-          <w:lang w:val="en-US"/>
-        </w:rPr>
-        <w:t>RoutedEventArgs</w:t>
-      </w:r>
-      <w:r>
-        <w:rPr>
-          <w:szCs w:val="24"/>
-        </w:rPr>
-        <w:t xml:space="preserve"> </w:t>
-      </w:r>
-      <w:r>
-        <w:rPr>
-          <w:szCs w:val="24"/>
-          <w:lang w:val="en-US"/>
-        </w:rPr>
-        <w:t>e</w:t>
-      </w:r>
-      <w:r>
-        <w:rPr>
-          <w:szCs w:val="24"/>
-        </w:rPr>
-        <w:t xml:space="preserve">) – </w:t>
-      </w:r>
-      <w:r>
-        <w:rPr>
-          <w:szCs w:val="24"/>
-        </w:rPr>
-        <w:t>производит возврат на предыдущую форму, выход из программы или перемещение на другую форму.</w:t>
-      </w:r>
-    </w:p>
-    <w:p>
-      <w:pPr>
-        <w:spacing w:after="0" w:line="360" w:lineRule="auto"/>
-        <w:ind w:firstLine="709"/>
-        <w:jc w:val="both"/>
-        <w:rPr>
-          <w:szCs w:val="24"/>
-        </w:rPr>
-      </w:pPr>
-      <w:r>
-        <w:rPr>
-          <w:szCs w:val="24"/>
-        </w:rPr>
-        <w:t>Методы и события формы «</w:t>
-      </w:r>
-      <w:r>
-        <w:rPr>
-          <w:szCs w:val="24"/>
-          <w:lang w:val="en-US"/>
-        </w:rPr>
-        <w:t>Tables</w:t>
-      </w:r>
-      <w:r>
-        <w:rPr>
-          <w:szCs w:val="24"/>
-        </w:rPr>
-        <w:t>.</w:t>
-      </w:r>
-      <w:r>
-        <w:rPr>
-          <w:szCs w:val="24"/>
-          <w:lang w:val="en-US"/>
-        </w:rPr>
-        <w:t>xaml</w:t>
-      </w:r>
-      <w:r>
-        <w:rPr>
-          <w:szCs w:val="24"/>
-        </w:rPr>
-        <w:t>.</w:t>
-      </w:r>
-      <w:r>
-        <w:rPr>
-          <w:szCs w:val="24"/>
-          <w:lang w:val="en-US"/>
-        </w:rPr>
-        <w:t>cs</w:t>
-      </w:r>
-      <w:r>
-        <w:rPr>
-          <w:szCs w:val="24"/>
-        </w:rPr>
-        <w:t>»:</w:t>
-      </w:r>
-    </w:p>
-    <w:p>
-      <w:pPr>
-        <w:spacing w:after="0" w:line="360" w:lineRule="auto"/>
-        <w:ind w:firstLine="709"/>
-        <w:jc w:val="both"/>
-        <w:rPr>
-          <w:szCs w:val="24"/>
-          <w:lang w:val="en-US"/>
-        </w:rPr>
-      </w:pPr>
-      <w:r>
-        <w:rPr>
-          <w:szCs w:val="24"/>
-          <w:lang w:val="en-US"/>
-        </w:rPr>
-        <w:t>private void Button_Return(object sender, RoutedEventArgs e)</w:t>
-      </w:r>
-      <w:r>
-        <w:rPr>
-          <w:szCs w:val="24"/>
-          <w:lang w:val="en-US"/>
-        </w:rPr>
-        <w:t xml:space="preserve"> – </w:t>
-      </w:r>
-      <w:r>
-        <w:rPr>
-          <w:szCs w:val="24"/>
-        </w:rPr>
-        <w:t>возвращает</w:t>
-      </w:r>
-      <w:r>
-        <w:rPr>
-          <w:szCs w:val="24"/>
-          <w:lang w:val="en-US"/>
-        </w:rPr>
-        <w:t xml:space="preserve"> </w:t>
-      </w:r>
-      <w:r>
-        <w:rPr>
-          <w:szCs w:val="24"/>
-        </w:rPr>
-        <w:t>на</w:t>
-      </w:r>
-      <w:r>
-        <w:rPr>
-          <w:szCs w:val="24"/>
-          <w:lang w:val="en-US"/>
-        </w:rPr>
-        <w:t xml:space="preserve"> </w:t>
-      </w:r>
-      <w:r>
-        <w:rPr>
-          <w:szCs w:val="24"/>
-        </w:rPr>
-        <w:t>предыдущую</w:t>
-      </w:r>
-      <w:r>
-        <w:rPr>
-          <w:szCs w:val="24"/>
-          <w:lang w:val="en-US"/>
-        </w:rPr>
-        <w:t xml:space="preserve"> </w:t>
-      </w:r>
-      <w:r>
-        <w:rPr>
-          <w:szCs w:val="24"/>
-        </w:rPr>
-        <w:t>форму</w:t>
-      </w:r>
-      <w:r>
-        <w:rPr>
-          <w:szCs w:val="24"/>
-          <w:lang w:val="en-US"/>
-        </w:rPr>
-        <w:t>.</w:t>
-      </w:r>
-    </w:p>
-    <w:p>
-      <w:pPr>
-        <w:spacing w:after="0" w:line="360" w:lineRule="auto"/>
-        <w:ind w:firstLine="709"/>
-        <w:jc w:val="both"/>
-        <w:rPr>
-          <w:szCs w:val="24"/>
-          <w:lang w:val="en-US"/>
-        </w:rPr>
-      </w:pPr>
-      <w:r>
-        <w:rPr>
-          <w:szCs w:val="24"/>
-          <w:lang w:val="en-US"/>
-        </w:rPr>
-        <w:t xml:space="preserve">private void Close(object sender, EventArgs e) – </w:t>
-      </w:r>
-      <w:r>
-        <w:rPr>
-          <w:szCs w:val="24"/>
-        </w:rPr>
-        <w:t>закрывает</w:t>
-      </w:r>
-      <w:r>
-        <w:rPr>
-          <w:szCs w:val="24"/>
-          <w:lang w:val="en-US"/>
-        </w:rPr>
-        <w:t xml:space="preserve"> </w:t>
-      </w:r>
-      <w:r>
-        <w:rPr>
-          <w:szCs w:val="24"/>
-        </w:rPr>
-        <w:t>поток</w:t>
-      </w:r>
-      <w:r>
-        <w:rPr>
-          <w:szCs w:val="24"/>
-          <w:lang w:val="en-US"/>
-        </w:rPr>
-        <w:t xml:space="preserve"> </w:t>
-      </w:r>
-      <w:r>
-        <w:rPr>
-          <w:szCs w:val="24"/>
-        </w:rPr>
-        <w:t>базы</w:t>
-      </w:r>
-      <w:r>
-        <w:rPr>
-          <w:szCs w:val="24"/>
-          <w:lang w:val="en-US"/>
-        </w:rPr>
-        <w:t xml:space="preserve"> </w:t>
-      </w:r>
-      <w:r>
-        <w:rPr>
-          <w:szCs w:val="24"/>
-        </w:rPr>
-        <w:t>данных</w:t>
-      </w:r>
-      <w:r>
-        <w:rPr>
-          <w:szCs w:val="24"/>
-          <w:lang w:val="en-US"/>
-        </w:rPr>
-        <w:t>.</w:t>
-      </w:r>
-    </w:p>
-    <w:p>
-      <w:pPr>
-        <w:spacing w:after="0" w:line="360" w:lineRule="auto"/>
-        <w:ind w:firstLine="709"/>
-        <w:jc w:val="both"/>
-        <w:rPr>
-          <w:szCs w:val="24"/>
-          <w:lang w:val="en-US"/>
-        </w:rPr>
-      </w:pPr>
-      <w:r>
-        <w:rPr>
-          <w:szCs w:val="24"/>
-          <w:lang w:val="en-US"/>
-        </w:rPr>
+    </w:p>
+    <w:p>
+      <w:pPr>
+        <w:spacing w:after="0" w:line="360" w:lineRule="auto"/>
+        <w:ind w:firstLine="709"/>
+        <w:jc w:val="both"/>
+        <w:rPr>
+          <w:szCs w:val="24"/>
+          <w:lang w:val="en-US"/>
+        </w:rPr>
+      </w:pPr>
+      <w:r>
+        <w:rPr>
+          <w:szCs w:val="24"/>
+          <w:lang w:val="en-US"/>
+        </w:rPr>
+        <w:lastRenderedPageBreak/>
         <w:t>private void Button_Save(object sender, RoutedEventArgs e)</w:t>
       </w:r>
       <w:r>
@@ -6191,7 +6333,6 @@
         <w:ind w:left="0" w:firstLine="709"/>
       </w:pPr>
       <w:r>
-        <w:lastRenderedPageBreak/>
         <w:t xml:space="preserve">Button – компонент представляет собой элемент управления </w:t>
       </w:r>
       <w:r>
@@ -14162,7 +14303,27 @@
           <w:szCs w:val="16"/>
           <w:lang w:val="en-US"/>
         </w:rPr>
-        <w:t>, DataBase);</w:t>
+        <w:t xml:space="preserve">, </w:t>
+      </w:r>
+      <w:proofErr w:type="spellStart"/>
+      <w:r>
+        <w:rPr>
+          <w:rFonts w:ascii="Consolas" w:hAnsi="Consolas"/>
+          <w:sz w:val="16"/>
+          <w:szCs w:val="16"/>
+          <w:lang w:val="en-US"/>
+        </w:rPr>
+        <w:t>DataBase</w:t>
+      </w:r>
+      <w:proofErr w:type="spellEnd"/>
+      <w:r>
+        <w:rPr>
+          <w:rFonts w:ascii="Consolas" w:hAnsi="Consolas"/>
+          <w:sz w:val="16"/>
+          <w:szCs w:val="16"/>
+          <w:lang w:val="en-US"/>
+        </w:rPr>
+        <w:t>);</w:t>
       </w:r>
     </w:p>
     <w:p>
@@ -18673,7 +18834,6 @@
         <w:docPartUnique/>
       </w:docPartObj>
     </w:sdtPr>
-    <w:sdtEndPr/>
     <w:sdtContent>
       <w:p>
         <w:pPr>
@@ -18693,7 +18853,7 @@
           <w:rPr>
             <w:noProof/>
           </w:rPr>
-          <w:t>20</w:t>
+          <w:t>21</w:t>
         </w:r>
         <w:r>
           <w:fldChar w:fldCharType="end"/>
@@ -23775,7 +23935,7 @@
 </file>
 
 <file path=customXml/itemProps1.xml><?xml version="1.0" encoding="utf-8"?>
-<ds:datastoreItem xmlns:ds="http://schemas.openxmlformats.org/officeDocument/2006/customXml" ds:itemID="{2D6D6D8E-7006-40F8-A227-420A59E92BB0}">
+<ds:datastoreItem xmlns:ds="http://schemas.openxmlformats.org/officeDocument/2006/customXml" ds:itemID="{4E97777B-0AAA-4483-A08A-DE4AB914375F}">
   <ds:schemaRefs>
     <ds:schemaRef ds:uri="http://schemas.openxmlformats.org/officeDocument/2006/bibliography"/>
   </ds:schemaRefs>

</xml_diff>